<commit_message>
Added Team introduction and strengths to report
</commit_message>
<xml_diff>
--- a/TeamInfo/Team Agreement/Agreement Detail.docx
+++ b/TeamInfo/Team Agreement/Agreement Detail.docx
@@ -1,6 +1,6 @@
 
 <file path=word/document.xml><?xml version="1.0" encoding="utf-8"?>
-<w:document xmlns:wpc="http://schemas.microsoft.com/office/word/2010/wordprocessingCanvas" xmlns:mo="http://schemas.microsoft.com/office/mac/office/2008/main" xmlns:mc="http://schemas.openxmlformats.org/markup-compatibility/2006" xmlns:mv="urn:schemas-microsoft-com:mac:vml" xmlns:o="urn:schemas-microsoft-com:office:office" xmlns:r="http://schemas.openxmlformats.org/officeDocument/2006/relationships" xmlns:m="http://schemas.openxmlformats.org/officeDocument/2006/math" xmlns:v="urn:schemas-microsoft-com:vml" xmlns:wp14="http://schemas.microsoft.com/office/word/2010/wordprocessingDrawing" xmlns:wp="http://schemas.openxmlformats.org/drawingml/2006/wordprocessingDrawing" xmlns:w10="urn:schemas-microsoft-com:office:word" xmlns:w="http://schemas.openxmlformats.org/wordprocessingml/2006/main" xmlns:w14="http://schemas.microsoft.com/office/word/2010/wordml" xmlns:w15="http://schemas.microsoft.com/office/word/2012/wordml" xmlns:wpg="http://schemas.microsoft.com/office/word/2010/wordprocessingGroup" xmlns:wpi="http://schemas.microsoft.com/office/word/2010/wordprocessingInk" xmlns:wne="http://schemas.microsoft.com/office/word/2006/wordml" xmlns:wps="http://schemas.microsoft.com/office/word/2010/wordprocessingShape" mc:Ignorable="w14 w15 wp14">
+<w:document xmlns:wpc="http://schemas.microsoft.com/office/word/2010/wordprocessingCanvas" xmlns:cx="http://schemas.microsoft.com/office/drawing/2014/chartex" xmlns:cx1="http://schemas.microsoft.com/office/drawing/2015/9/8/chartex" xmlns:cx2="http://schemas.microsoft.com/office/drawing/2015/10/21/chartex" xmlns:cx3="http://schemas.microsoft.com/office/drawing/2016/5/9/chartex" xmlns:cx4="http://schemas.microsoft.com/office/drawing/2016/5/10/chartex" xmlns:cx5="http://schemas.microsoft.com/office/drawing/2016/5/11/chartex" xmlns:cx6="http://schemas.microsoft.com/office/drawing/2016/5/12/chartex" xmlns:cx7="http://schemas.microsoft.com/office/drawing/2016/5/13/chartex" xmlns:cx8="http://schemas.microsoft.com/office/drawing/2016/5/14/chartex" xmlns:mc="http://schemas.openxmlformats.org/markup-compatibility/2006" xmlns:aink="http://schemas.microsoft.com/office/drawing/2016/ink" xmlns:am3d="http://schemas.microsoft.com/office/drawing/2017/model3d" xmlns:o="urn:schemas-microsoft-com:office:office" xmlns:r="http://schemas.openxmlformats.org/officeDocument/2006/relationships" xmlns:m="http://schemas.openxmlformats.org/officeDocument/2006/math" xmlns:v="urn:schemas-microsoft-com:vml" xmlns:wp14="http://schemas.microsoft.com/office/word/2010/wordprocessingDrawing" xmlns:wp="http://schemas.openxmlformats.org/drawingml/2006/wordprocessingDrawing" xmlns:w10="urn:schemas-microsoft-com:office:word" xmlns:w="http://schemas.openxmlformats.org/wordprocessingml/2006/main" xmlns:w14="http://schemas.microsoft.com/office/word/2010/wordml" xmlns:w15="http://schemas.microsoft.com/office/word/2012/wordml" xmlns:w16cid="http://schemas.microsoft.com/office/word/2016/wordml/cid" xmlns:w16se="http://schemas.microsoft.com/office/word/2015/wordml/symex" xmlns:wpg="http://schemas.microsoft.com/office/word/2010/wordprocessingGroup" xmlns:wpi="http://schemas.microsoft.com/office/word/2010/wordprocessingInk" xmlns:wne="http://schemas.microsoft.com/office/word/2006/wordml" xmlns:wps="http://schemas.microsoft.com/office/word/2010/wordprocessingShape" mc:Ignorable="w14 w15 w16se w16cid wp14">
   <w:body>
     <w:p>
       <w:pPr>
@@ -224,7 +224,12 @@
         <w:spacing w:line="480" w:lineRule="auto"/>
       </w:pPr>
       <w:r>
-        <w:t>For every Wednesday 11-am – 12 pm meeting:</w:t>
+        <w:t>For every Wednesday 11:30</w:t>
+      </w:r>
+      <w:bookmarkStart w:id="0" w:name="_GoBack"/>
+      <w:bookmarkEnd w:id="0"/>
+      <w:r>
+        <w:t>-am – 12 pm meeting:</w:t>
       </w:r>
     </w:p>
     <w:p>
@@ -527,8 +532,6 @@
       <w:pPr>
         <w:spacing w:line="480" w:lineRule="auto"/>
       </w:pPr>
-      <w:bookmarkStart w:id="0" w:name="_GoBack"/>
-      <w:bookmarkEnd w:id="0"/>
     </w:p>
     <w:sectPr>
       <w:pgSz w:w="12240" w:h="15840"/>
@@ -541,8 +544,8 @@
 </file>
 
 <file path=word/numbering.xml><?xml version="1.0" encoding="utf-8"?>
-<w:numbering xmlns:wpc="http://schemas.microsoft.com/office/word/2010/wordprocessingCanvas" xmlns:mo="http://schemas.microsoft.com/office/mac/office/2008/main" xmlns:mc="http://schemas.openxmlformats.org/markup-compatibility/2006" xmlns:mv="urn:schemas-microsoft-com:mac:vml" xmlns:o="urn:schemas-microsoft-com:office:office" xmlns:r="http://schemas.openxmlformats.org/officeDocument/2006/relationships" xmlns:m="http://schemas.openxmlformats.org/officeDocument/2006/math" xmlns:v="urn:schemas-microsoft-com:vml" xmlns:wp14="http://schemas.microsoft.com/office/word/2010/wordprocessingDrawing" xmlns:wp="http://schemas.openxmlformats.org/drawingml/2006/wordprocessingDrawing" xmlns:w10="urn:schemas-microsoft-com:office:word" xmlns:w="http://schemas.openxmlformats.org/wordprocessingml/2006/main" xmlns:w14="http://schemas.microsoft.com/office/word/2010/wordml" xmlns:w15="http://schemas.microsoft.com/office/word/2012/wordml" xmlns:wpg="http://schemas.microsoft.com/office/word/2010/wordprocessingGroup" xmlns:wpi="http://schemas.microsoft.com/office/word/2010/wordprocessingInk" xmlns:wne="http://schemas.microsoft.com/office/word/2006/wordml" xmlns:wps="http://schemas.microsoft.com/office/word/2010/wordprocessingShape" mc:Ignorable="w14 w15 wp14">
-  <w:abstractNum w:abstractNumId="0">
+<w:numbering xmlns:wpc="http://schemas.microsoft.com/office/word/2010/wordprocessingCanvas" xmlns:cx="http://schemas.microsoft.com/office/drawing/2014/chartex" xmlns:cx1="http://schemas.microsoft.com/office/drawing/2015/9/8/chartex" xmlns:cx2="http://schemas.microsoft.com/office/drawing/2015/10/21/chartex" xmlns:cx3="http://schemas.microsoft.com/office/drawing/2016/5/9/chartex" xmlns:cx4="http://schemas.microsoft.com/office/drawing/2016/5/10/chartex" xmlns:cx5="http://schemas.microsoft.com/office/drawing/2016/5/11/chartex" xmlns:cx6="http://schemas.microsoft.com/office/drawing/2016/5/12/chartex" xmlns:cx7="http://schemas.microsoft.com/office/drawing/2016/5/13/chartex" xmlns:cx8="http://schemas.microsoft.com/office/drawing/2016/5/14/chartex" xmlns:mc="http://schemas.openxmlformats.org/markup-compatibility/2006" xmlns:aink="http://schemas.microsoft.com/office/drawing/2016/ink" xmlns:am3d="http://schemas.microsoft.com/office/drawing/2017/model3d" xmlns:o="urn:schemas-microsoft-com:office:office" xmlns:r="http://schemas.openxmlformats.org/officeDocument/2006/relationships" xmlns:m="http://schemas.openxmlformats.org/officeDocument/2006/math" xmlns:v="urn:schemas-microsoft-com:vml" xmlns:wp14="http://schemas.microsoft.com/office/word/2010/wordprocessingDrawing" xmlns:wp="http://schemas.openxmlformats.org/drawingml/2006/wordprocessingDrawing" xmlns:w10="urn:schemas-microsoft-com:office:word" xmlns:w="http://schemas.openxmlformats.org/wordprocessingml/2006/main" xmlns:w14="http://schemas.microsoft.com/office/word/2010/wordml" xmlns:w15="http://schemas.microsoft.com/office/word/2012/wordml" xmlns:w16cid="http://schemas.microsoft.com/office/word/2016/wordml/cid" xmlns:w16se="http://schemas.microsoft.com/office/word/2015/wordml/symex" xmlns:wpg="http://schemas.microsoft.com/office/word/2010/wordprocessingGroup" xmlns:wpi="http://schemas.microsoft.com/office/word/2010/wordprocessingInk" xmlns:wne="http://schemas.microsoft.com/office/word/2006/wordml" xmlns:wps="http://schemas.microsoft.com/office/word/2010/wordprocessingShape" mc:Ignorable="w14 w15 w16se w16cid wp14">
+  <w:abstractNum w:abstractNumId="0" w15:restartNumberingAfterBreak="0">
     <w:nsid w:val="01944A16"/>
     <w:multiLevelType w:val="hybridMultilevel"/>
     <w:tmpl w:val="D9A2BC56"/>
@@ -655,7 +658,7 @@
       </w:rPr>
     </w:lvl>
   </w:abstractNum>
-  <w:abstractNum w:abstractNumId="1">
+  <w:abstractNum w:abstractNumId="1" w15:restartNumberingAfterBreak="0">
     <w:nsid w:val="161B3E6F"/>
     <w:multiLevelType w:val="hybridMultilevel"/>
     <w:tmpl w:val="B6B83CF0"/>
@@ -744,7 +747,7 @@
       </w:pPr>
     </w:lvl>
   </w:abstractNum>
-  <w:abstractNum w:abstractNumId="2">
+  <w:abstractNum w:abstractNumId="2" w15:restartNumberingAfterBreak="0">
     <w:nsid w:val="19046345"/>
     <w:multiLevelType w:val="hybridMultilevel"/>
     <w:tmpl w:val="2C4CAB28"/>
@@ -857,7 +860,7 @@
       </w:rPr>
     </w:lvl>
   </w:abstractNum>
-  <w:abstractNum w:abstractNumId="3">
+  <w:abstractNum w:abstractNumId="3" w15:restartNumberingAfterBreak="0">
     <w:nsid w:val="38F25892"/>
     <w:multiLevelType w:val="hybridMultilevel"/>
     <w:tmpl w:val="30881A80"/>
@@ -943,7 +946,7 @@
       </w:pPr>
     </w:lvl>
   </w:abstractNum>
-  <w:abstractNum w:abstractNumId="4">
+  <w:abstractNum w:abstractNumId="4" w15:restartNumberingAfterBreak="0">
     <w:nsid w:val="4DEF0648"/>
     <w:multiLevelType w:val="hybridMultilevel"/>
     <w:tmpl w:val="736C7C64"/>
@@ -1056,7 +1059,7 @@
       </w:rPr>
     </w:lvl>
   </w:abstractNum>
-  <w:abstractNum w:abstractNumId="5">
+  <w:abstractNum w:abstractNumId="5" w15:restartNumberingAfterBreak="0">
     <w:nsid w:val="4F774FA7"/>
     <w:multiLevelType w:val="hybridMultilevel"/>
     <w:tmpl w:val="03AC43B2"/>
@@ -1169,7 +1172,7 @@
       </w:rPr>
     </w:lvl>
   </w:abstractNum>
-  <w:abstractNum w:abstractNumId="6">
+  <w:abstractNum w:abstractNumId="6" w15:restartNumberingAfterBreak="0">
     <w:nsid w:val="59055B3B"/>
     <w:multiLevelType w:val="hybridMultilevel"/>
     <w:tmpl w:val="54A4A41A"/>
@@ -1282,7 +1285,7 @@
       </w:rPr>
     </w:lvl>
   </w:abstractNum>
-  <w:abstractNum w:abstractNumId="7">
+  <w:abstractNum w:abstractNumId="7" w15:restartNumberingAfterBreak="0">
     <w:nsid w:val="5BD3742D"/>
     <w:multiLevelType w:val="hybridMultilevel"/>
     <w:tmpl w:val="A01E4032"/>
@@ -1396,7 +1399,7 @@
 </file>
 
 <file path=word/styles.xml><?xml version="1.0" encoding="utf-8"?>
-<w:styles xmlns:mc="http://schemas.openxmlformats.org/markup-compatibility/2006" xmlns:r="http://schemas.openxmlformats.org/officeDocument/2006/relationships" xmlns:w="http://schemas.openxmlformats.org/wordprocessingml/2006/main" xmlns:w14="http://schemas.microsoft.com/office/word/2010/wordml" xmlns:w15="http://schemas.microsoft.com/office/word/2012/wordml" mc:Ignorable="w14 w15">
+<w:styles xmlns:mc="http://schemas.openxmlformats.org/markup-compatibility/2006" xmlns:r="http://schemas.openxmlformats.org/officeDocument/2006/relationships" xmlns:w="http://schemas.openxmlformats.org/wordprocessingml/2006/main" xmlns:w14="http://schemas.microsoft.com/office/word/2010/wordml" xmlns:w15="http://schemas.microsoft.com/office/word/2012/wordml" xmlns:w16cid="http://schemas.microsoft.com/office/word/2016/wordml/cid" xmlns:w16se="http://schemas.microsoft.com/office/word/2015/wordml/symex" mc:Ignorable="w14 w15 w16se w16cid">
   <w:docDefaults>
     <w:rPrDefault>
       <w:rPr>
@@ -1408,7 +1411,7 @@
     </w:rPrDefault>
     <w:pPrDefault/>
   </w:docDefaults>
-  <w:latentStyles w:defLockedState="0" w:defUIPriority="99" w:defSemiHidden="0" w:defUnhideWhenUsed="0" w:defQFormat="0" w:count="382">
+  <w:latentStyles w:defLockedState="0" w:defUIPriority="99" w:defSemiHidden="0" w:defUnhideWhenUsed="0" w:defQFormat="0" w:count="375">
     <w:lsdException w:name="Normal" w:uiPriority="0" w:qFormat="1"/>
     <w:lsdException w:name="heading 1" w:uiPriority="9" w:qFormat="1"/>
     <w:lsdException w:name="heading 2" w:semiHidden="1" w:uiPriority="9" w:unhideWhenUsed="1" w:qFormat="1"/>
@@ -1565,15 +1568,6 @@
     <w:lsdException w:name="Balloon Text" w:semiHidden="1" w:unhideWhenUsed="1"/>
     <w:lsdException w:name="Table Grid" w:uiPriority="39"/>
     <w:lsdException w:name="Table Theme" w:semiHidden="1" w:unhideWhenUsed="1"/>
-    <w:lsdException w:name="Note Level 1" w:semiHidden="1" w:unhideWhenUsed="1"/>
-    <w:lsdException w:name="Note Level 2" w:semiHidden="1" w:unhideWhenUsed="1"/>
-    <w:lsdException w:name="Note Level 3" w:semiHidden="1" w:unhideWhenUsed="1"/>
-    <w:lsdException w:name="Note Level 4" w:semiHidden="1" w:unhideWhenUsed="1"/>
-    <w:lsdException w:name="Note Level 5" w:semiHidden="1" w:unhideWhenUsed="1"/>
-    <w:lsdException w:name="Note Level 6" w:semiHidden="1" w:unhideWhenUsed="1"/>
-    <w:lsdException w:name="Note Level 7" w:semiHidden="1" w:unhideWhenUsed="1"/>
-    <w:lsdException w:name="Note Level 8" w:semiHidden="1" w:unhideWhenUsed="1"/>
-    <w:lsdException w:name="Note Level 9" w:semiHidden="1" w:unhideWhenUsed="1"/>
     <w:lsdException w:name="Placeholder Text" w:semiHidden="1"/>
     <w:lsdException w:name="No Spacing" w:uiPriority="1" w:qFormat="1"/>
     <w:lsdException w:name="Light Shading" w:uiPriority="60"/>

</xml_diff>